<commit_message>
Update report file to latest version
</commit_message>
<xml_diff>
--- a/HW5/Report.docx
+++ b/HW5/Report.docx
@@ -49,8 +49,8 @@
         <w:tblLook w:val="04A0" w:firstRow="1" w:lastRow="0" w:firstColumn="1" w:lastColumn="0" w:noHBand="0" w:noVBand="1"/>
       </w:tblPr>
       <w:tblGrid>
-        <w:gridCol w:w="1413"/>
-        <w:gridCol w:w="661"/>
+        <w:gridCol w:w="1980"/>
+        <w:gridCol w:w="94"/>
         <w:gridCol w:w="2074"/>
         <w:gridCol w:w="2074"/>
         <w:gridCol w:w="2074"/>
@@ -58,10 +58,12 @@
       <w:tr>
         <w:tc>
           <w:tcPr>
-            <w:tcW w:w="1413" w:type="dxa"/>
+            <w:tcW w:w="1980" w:type="dxa"/>
+            <w:vAlign w:val="center"/>
           </w:tcPr>
           <w:p>
             <w:pPr>
+              <w:jc w:val="center"/>
               <w:rPr>
                 <w:rFonts w:ascii="Times New Roman" w:hAnsi="Times New Roman" w:cs="Times New Roman"/>
               </w:rPr>
@@ -76,32 +78,28 @@
         </w:tc>
         <w:tc>
           <w:tcPr>
-            <w:tcW w:w="6883" w:type="dxa"/>
+            <w:tcW w:w="6316" w:type="dxa"/>
             <w:gridSpan w:val="4"/>
             <w:shd w:val="clear" w:color="auto" w:fill="FFFFFF" w:themeFill="background1"/>
           </w:tcPr>
           <w:p>
             <w:pPr>
               <w:rPr>
-                <w:rFonts w:ascii="標楷體" w:eastAsia="標楷體" w:hAnsi="標楷體" w:cs="Times New Roman"/>
+                <w:rFonts w:ascii="Times New Roman" w:hAnsi="Times New Roman" w:cs="Times New Roman"/>
               </w:rPr>
             </w:pPr>
-            <w:r>
-              <w:rPr>
-                <w:rFonts w:ascii="標楷體" w:eastAsia="標楷體" w:hAnsi="標楷體" w:cs="Times New Roman" w:hint="eastAsia"/>
-              </w:rPr>
-              <w:t>陳育政</w:t>
-            </w:r>
           </w:p>
         </w:tc>
       </w:tr>
       <w:tr>
         <w:tc>
           <w:tcPr>
-            <w:tcW w:w="1413" w:type="dxa"/>
+            <w:tcW w:w="1980" w:type="dxa"/>
+            <w:vAlign w:val="center"/>
           </w:tcPr>
           <w:p>
             <w:pPr>
+              <w:jc w:val="center"/>
               <w:rPr>
                 <w:rFonts w:ascii="Times New Roman" w:hAnsi="Times New Roman" w:cs="Times New Roman"/>
               </w:rPr>
@@ -116,7 +114,7 @@
         </w:tc>
         <w:tc>
           <w:tcPr>
-            <w:tcW w:w="6883" w:type="dxa"/>
+            <w:tcW w:w="6316" w:type="dxa"/>
             <w:gridSpan w:val="4"/>
             <w:shd w:val="clear" w:color="auto" w:fill="FFFFFF" w:themeFill="background1"/>
           </w:tcPr>
@@ -126,24 +124,20 @@
                 <w:rFonts w:ascii="Times New Roman" w:hAnsi="Times New Roman" w:cs="Times New Roman"/>
               </w:rPr>
             </w:pPr>
-            <w:r>
-              <w:rPr>
-                <w:rFonts w:ascii="Times New Roman" w:hAnsi="Times New Roman" w:cs="Times New Roman"/>
-              </w:rPr>
-              <w:t>E24094198</w:t>
-            </w:r>
           </w:p>
         </w:tc>
       </w:tr>
       <w:tr>
         <w:tc>
           <w:tcPr>
-            <w:tcW w:w="1413" w:type="dxa"/>
+            <w:tcW w:w="1980" w:type="dxa"/>
+            <w:vAlign w:val="center"/>
           </w:tcPr>
           <w:p>
             <w:pPr>
-              <w:rPr>
-                <w:rFonts w:ascii="Times New Roman" w:hAnsi="Times New Roman" w:cs="Times New Roman"/>
+              <w:jc w:val="center"/>
+              <w:rPr>
+                <w:rFonts w:ascii="Times New Roman" w:hAnsi="Times New Roman" w:cs="Times New Roman" w:hint="eastAsia"/>
               </w:rPr>
             </w:pPr>
             <w:r>
@@ -151,12 +145,71 @@
                 <w:rFonts w:ascii="Times New Roman" w:hAnsi="Times New Roman" w:cs="Times New Roman" w:hint="eastAsia"/>
               </w:rPr>
               <w:t>Score</w:t>
+            </w:r>
+            <w:r>
+              <w:rPr>
+                <w:rFonts w:ascii="Times New Roman" w:hAnsi="Times New Roman" w:cs="Times New Roman" w:hint="eastAsia"/>
+              </w:rPr>
+              <w:t xml:space="preserve"> = area*timing (</w:t>
+            </w:r>
+            <w:proofErr w:type="spellStart"/>
+            <w:r>
+              <w:rPr>
+                <w:rFonts w:ascii="Times New Roman" w:hAnsi="Times New Roman" w:cs="Times New Roman" w:hint="eastAsia"/>
+              </w:rPr>
+              <w:t>ps</w:t>
+            </w:r>
+            <w:proofErr w:type="spellEnd"/>
+            <w:r>
+              <w:rPr>
+                <w:rFonts w:ascii="Times New Roman" w:hAnsi="Times New Roman" w:cs="Times New Roman" w:hint="eastAsia"/>
+              </w:rPr>
+              <w:t>)</w:t>
             </w:r>
           </w:p>
         </w:tc>
         <w:tc>
           <w:tcPr>
-            <w:tcW w:w="6883" w:type="dxa"/>
+            <w:tcW w:w="6316" w:type="dxa"/>
+            <w:gridSpan w:val="4"/>
+            <w:shd w:val="clear" w:color="auto" w:fill="FFFFFF" w:themeFill="background1"/>
+          </w:tcPr>
+          <w:p>
+            <w:pPr>
+              <w:rPr>
+                <w:rFonts w:ascii="Times New Roman" w:hAnsi="Times New Roman" w:cs="Times New Roman"/>
+              </w:rPr>
+            </w:pPr>
+          </w:p>
+        </w:tc>
+      </w:tr>
+      <w:tr>
+        <w:tc>
+          <w:tcPr>
+            <w:tcW w:w="1980" w:type="dxa"/>
+            <w:vAlign w:val="center"/>
+          </w:tcPr>
+          <w:p>
+            <w:pPr>
+              <w:tabs>
+                <w:tab w:val="left" w:pos="468"/>
+              </w:tabs>
+              <w:jc w:val="center"/>
+              <w:rPr>
+                <w:rFonts w:ascii="Times New Roman" w:hAnsi="Times New Roman" w:cs="Times New Roman" w:hint="eastAsia"/>
+              </w:rPr>
+            </w:pPr>
+            <w:r>
+              <w:rPr>
+                <w:rFonts w:ascii="Times New Roman" w:hAnsi="Times New Roman" w:cs="Times New Roman" w:hint="eastAsia"/>
+              </w:rPr>
+              <w:t>Cycle time (ns)</w:t>
+            </w:r>
+          </w:p>
+        </w:tc>
+        <w:tc>
+          <w:tcPr>
+            <w:tcW w:w="6316" w:type="dxa"/>
             <w:gridSpan w:val="4"/>
             <w:shd w:val="clear" w:color="auto" w:fill="FFFFFF" w:themeFill="background1"/>
           </w:tcPr>

</xml_diff>